<commit_message>
Learning Azure Synapse Analytics
</commit_message>
<xml_diff>
--- a/Azure Synapse Analytics Project based learning/report/azure_synapse_analytics.docx
+++ b/Azure Synapse Analytics Project based learning/report/azure_synapse_analytics.docx
@@ -9973,7 +9973,7 @@
           <w:noProof/>
         </w:rPr>
         <w:drawing>
-          <wp:inline distT="0" distB="0" distL="0" distR="0" wp14:anchorId="06FE342C" wp14:editId="7FB0D5F3">
+          <wp:inline distT="0" distB="0" distL="0" distR="0" wp14:anchorId="06FE342C" wp14:editId="52D5B6BD">
             <wp:extent cx="5325110" cy="2265182"/>
             <wp:effectExtent l="0" t="0" r="8890" b="1905"/>
             <wp:docPr id="1021144146" name="Picture 1"/>
@@ -10073,6 +10073,14 @@
         </w:rPr>
         <w:t>Create Linked Service (most useful and commonly practice in Industry)</w:t>
       </w:r>
+      <w:r>
+        <w:rPr>
+          <w:rFonts w:ascii="Segoe UI" w:hAnsi="Segoe UI" w:cs="Segoe UI"/>
+          <w:sz w:val="22"/>
+          <w:szCs w:val="22"/>
+        </w:rPr>
+        <w:t>, use system assigned managed identity.</w:t>
+      </w:r>
     </w:p>
     <w:p>
       <w:pPr>
@@ -10087,6 +10095,7 @@
       <w:r>
         <w:rPr>
           <w:rFonts w:ascii="Segoe UI" w:hAnsi="Segoe UI" w:cs="Segoe UI"/>
+          <w:noProof/>
           <w:sz w:val="22"/>
           <w:szCs w:val="22"/>
         </w:rPr>
@@ -10170,6 +10179,50 @@
           <w:szCs w:val="22"/>
         </w:rPr>
         <w:t>Read Data from File using OPENROWSET</w:t>
+      </w:r>
+    </w:p>
+    <w:p>
+      <w:pPr>
+        <w:pStyle w:val="NormalWeb"/>
+        <w:numPr>
+          <w:ilvl w:val="0"/>
+          <w:numId w:val="36"/>
+        </w:numPr>
+        <w:rPr>
+          <w:rFonts w:ascii="Segoe UI" w:hAnsi="Segoe UI" w:cs="Segoe UI"/>
+          <w:sz w:val="22"/>
+          <w:szCs w:val="22"/>
+        </w:rPr>
+      </w:pPr>
+      <w:r>
+        <w:rPr>
+          <w:rFonts w:ascii="Segoe UI" w:hAnsi="Segoe UI" w:cs="Segoe UI"/>
+          <w:sz w:val="22"/>
+          <w:szCs w:val="22"/>
+        </w:rPr>
+        <w:t>Create external file format to create table.</w:t>
+      </w:r>
+    </w:p>
+    <w:p>
+      <w:pPr>
+        <w:pStyle w:val="NormalWeb"/>
+        <w:numPr>
+          <w:ilvl w:val="0"/>
+          <w:numId w:val="36"/>
+        </w:numPr>
+        <w:rPr>
+          <w:rFonts w:ascii="Segoe UI" w:hAnsi="Segoe UI" w:cs="Segoe UI"/>
+          <w:sz w:val="22"/>
+          <w:szCs w:val="22"/>
+        </w:rPr>
+      </w:pPr>
+      <w:r>
+        <w:rPr>
+          <w:rFonts w:ascii="Segoe UI" w:hAnsi="Segoe UI" w:cs="Segoe UI"/>
+          <w:sz w:val="22"/>
+          <w:szCs w:val="22"/>
+        </w:rPr>
+        <w:t>Create table using the file format.</w:t>
       </w:r>
     </w:p>
     <w:p>
@@ -15974,6 +16027,7 @@
   <w:style w:type="character" w:default="1" w:styleId="DefaultParagraphFont">
     <w:name w:val="Default Paragraph Font"/>
     <w:uiPriority w:val="1"/>
+    <w:semiHidden/>
     <w:unhideWhenUsed/>
   </w:style>
   <w:style w:type="table" w:default="1" w:styleId="TableNormal">

</xml_diff>

<commit_message>
completed Azure Synapse Analytics Learning
</commit_message>
<xml_diff>
--- a/Azure Synapse Analytics Project based learning/report/azure_synapse_analytics.docx
+++ b/Azure Synapse Analytics Project based learning/report/azure_synapse_analytics.docx
@@ -11,16 +11,26 @@
           <w:lang w:val="en-US"/>
         </w:rPr>
       </w:pPr>
-      <w:hyperlink r:id="rId6" w:history="1">
-        <w:r>
-          <w:rPr>
-            <w:rStyle w:val="Hyperlink"/>
-            <w:rFonts w:ascii="Segoe UI" w:hAnsi="Segoe UI" w:cs="Segoe UI"/>
-            <w:lang w:val="en-US"/>
-          </w:rPr>
-          <w:t>Azure Synapse Analytics</w:t>
-        </w:r>
-      </w:hyperlink>
+      <w:r>
+        <w:fldChar w:fldCharType="begin"/>
+      </w:r>
+      <w:r>
+        <w:instrText>HYPERLINK "https://learn.microsoft.com/en-us/azure/synapse-analytics/"</w:instrText>
+      </w:r>
+      <w:r>
+        <w:fldChar w:fldCharType="separate"/>
+      </w:r>
+      <w:r>
+        <w:rPr>
+          <w:rStyle w:val="Hyperlink"/>
+          <w:rFonts w:ascii="Segoe UI" w:hAnsi="Segoe UI" w:cs="Segoe UI"/>
+          <w:lang w:val="en-US"/>
+        </w:rPr>
+        <w:t>Azure Synapse Analytics</w:t>
+      </w:r>
+      <w:r>
+        <w:fldChar w:fldCharType="end"/>
+      </w:r>
     </w:p>
     <w:p>
       <w:pPr>
@@ -87,7 +97,7 @@
                     <pic:cNvPicPr/>
                   </pic:nvPicPr>
                   <pic:blipFill>
-                    <a:blip r:embed="rId7"/>
+                    <a:blip r:embed="rId6"/>
                     <a:stretch>
                       <a:fillRect/>
                     </a:stretch>
@@ -2054,7 +2064,7 @@
         <w:lastRenderedPageBreak/>
         <w:t>For dedicated SQL pool, the unit of scale is an abstraction of compute power that is known as a </w:t>
       </w:r>
-      <w:hyperlink r:id="rId8" w:history="1">
+      <w:hyperlink r:id="rId7" w:history="1">
         <w:r>
           <w:rPr>
             <w:rStyle w:val="Hyperlink"/>
@@ -2122,7 +2132,7 @@
                     </pic:cNvPicPr>
                   </pic:nvPicPr>
                   <pic:blipFill>
-                    <a:blip r:embed="rId9">
+                    <a:blip r:embed="rId8">
                       <a:extLst>
                         <a:ext uri="{28A0092B-C50C-407E-A947-70E740481C1C}">
                           <a14:useLocalDpi xmlns:a14="http://schemas.microsoft.com/office/drawing/2010/main" val="0"/>
@@ -2257,7 +2267,21 @@
         <w:rPr>
           <w:rFonts w:ascii="Segoe UI" w:hAnsi="Segoe UI" w:cs="Segoe UI"/>
         </w:rPr>
-        <w:t xml:space="preserve">In dedicated SQL pool, distributions map to Compute nodes for processing. As you pay for more compute resources, pool remaps the distributions to the available Compute nodes. The number of compute nodes ranges from 1 to 60, and is determined by the service level for the dedicated SQL pool. Each Compute node has a node ID that is visible in system views. You can see the Compute node ID by looking for the node_id column in system views whose names begin with </w:t>
+        <w:t xml:space="preserve">In dedicated SQL pool, distributions map to Compute nodes for processing. As you pay for more compute resources, pool remaps the distributions to the available Compute nodes. The number of compute nodes ranges from 1 to 60, and is determined by the service level for the dedicated SQL pool. Each Compute node has a node ID that is visible in system views. You can see the Compute node ID by looking for the </w:t>
+      </w:r>
+      <w:proofErr w:type="spellStart"/>
+      <w:r>
+        <w:rPr>
+          <w:rFonts w:ascii="Segoe UI" w:hAnsi="Segoe UI" w:cs="Segoe UI"/>
+        </w:rPr>
+        <w:t>node_id</w:t>
+      </w:r>
+      <w:proofErr w:type="spellEnd"/>
+      <w:r>
+        <w:rPr>
+          <w:rFonts w:ascii="Segoe UI" w:hAnsi="Segoe UI" w:cs="Segoe UI"/>
+        </w:rPr>
+        <w:t xml:space="preserve"> column in system views whose names begin with </w:t>
       </w:r>
       <w:r>
         <w:rPr>
@@ -2287,7 +2311,7 @@
         </w:rPr>
         <w:t>For a list of these system views, see </w:t>
       </w:r>
-      <w:hyperlink r:id="rId10" w:history="1">
+      <w:hyperlink r:id="rId9" w:history="1">
         <w:r>
           <w:rPr>
             <w:rStyle w:val="Hyperlink"/>
@@ -4772,7 +4796,21 @@
         <w:rPr>
           <w:rFonts w:ascii="Segoe UI" w:hAnsi="Segoe UI" w:cs="Segoe UI"/>
         </w:rPr>
-        <w:t>Building a data lakehouse where both structured + semi-structured data coexist.</w:t>
+        <w:t xml:space="preserve">Building a data </w:t>
+      </w:r>
+      <w:proofErr w:type="spellStart"/>
+      <w:r>
+        <w:rPr>
+          <w:rFonts w:ascii="Segoe UI" w:hAnsi="Segoe UI" w:cs="Segoe UI"/>
+        </w:rPr>
+        <w:t>lakehouse</w:t>
+      </w:r>
+      <w:proofErr w:type="spellEnd"/>
+      <w:r>
+        <w:rPr>
+          <w:rFonts w:ascii="Segoe UI" w:hAnsi="Segoe UI" w:cs="Segoe UI"/>
+        </w:rPr>
+        <w:t xml:space="preserve"> where both structured + semi-structured data coexist.</w:t>
       </w:r>
     </w:p>
     <w:p>
@@ -5522,7 +5560,21 @@
         <w:rPr>
           <w:rFonts w:ascii="Segoe UI" w:hAnsi="Segoe UI" w:cs="Segoe UI"/>
         </w:rPr>
-        <w:t xml:space="preserve"> (like a data lakehouse).</w:t>
+        <w:t xml:space="preserve"> (like a data </w:t>
+      </w:r>
+      <w:proofErr w:type="spellStart"/>
+      <w:r>
+        <w:rPr>
+          <w:rFonts w:ascii="Segoe UI" w:hAnsi="Segoe UI" w:cs="Segoe UI"/>
+        </w:rPr>
+        <w:t>lakehouse</w:t>
+      </w:r>
+      <w:proofErr w:type="spellEnd"/>
+      <w:r>
+        <w:rPr>
+          <w:rFonts w:ascii="Segoe UI" w:hAnsi="Segoe UI" w:cs="Segoe UI"/>
+        </w:rPr>
+        <w:t>).</w:t>
       </w:r>
     </w:p>
     <w:p>
@@ -6589,7 +6641,21 @@
         <w:rPr>
           <w:rFonts w:ascii="Segoe UI" w:hAnsi="Segoe UI" w:cs="Segoe UI"/>
         </w:rPr>
-        <w:t xml:space="preserve"> → lakehouse-style table definitions on top of files in </w:t>
+        <w:t xml:space="preserve"> → </w:t>
+      </w:r>
+      <w:proofErr w:type="spellStart"/>
+      <w:r>
+        <w:rPr>
+          <w:rFonts w:ascii="Segoe UI" w:hAnsi="Segoe UI" w:cs="Segoe UI"/>
+        </w:rPr>
+        <w:t>lakehouse</w:t>
+      </w:r>
+      <w:proofErr w:type="spellEnd"/>
+      <w:r>
+        <w:rPr>
+          <w:rFonts w:ascii="Segoe UI" w:hAnsi="Segoe UI" w:cs="Segoe UI"/>
+        </w:rPr>
+        <w:t xml:space="preserve">-style table definitions on top of files in </w:t>
       </w:r>
       <w:r>
         <w:rPr>
@@ -6739,7 +6805,7 @@
                     <pic:cNvPicPr/>
                   </pic:nvPicPr>
                   <pic:blipFill>
-                    <a:blip r:embed="rId11"/>
+                    <a:blip r:embed="rId10"/>
                     <a:stretch>
                       <a:fillRect/>
                     </a:stretch>
@@ -6787,7 +6853,7 @@
                     <pic:cNvPicPr/>
                   </pic:nvPicPr>
                   <pic:blipFill>
-                    <a:blip r:embed="rId12"/>
+                    <a:blip r:embed="rId11"/>
                     <a:stretch>
                       <a:fillRect/>
                     </a:stretch>
@@ -6862,7 +6928,7 @@
         </w:rPr>
         <w:t>A hash-distributed table distributes table rows across the Compute nodes by using a deterministic hash function to assign each row to one </w:t>
       </w:r>
-      <w:hyperlink r:id="rId13" w:anchor="distributions" w:history="1">
+      <w:hyperlink r:id="rId12" w:anchor="distributions" w:history="1">
         <w:r>
           <w:rPr>
             <w:rStyle w:val="Hyperlink"/>
@@ -6908,7 +6974,7 @@
                     </pic:cNvPicPr>
                   </pic:nvPicPr>
                   <pic:blipFill>
-                    <a:blip r:embed="rId14">
+                    <a:blip r:embed="rId13">
                       <a:extLst>
                         <a:ext uri="{28A0092B-C50C-407E-A947-70E740481C1C}">
                           <a14:useLocalDpi xmlns:a14="http://schemas.microsoft.com/office/drawing/2010/main" val="0"/>
@@ -7226,7 +7292,21 @@
         <w:rPr>
           <w:rFonts w:ascii="Segoe UI" w:hAnsi="Segoe UI" w:cs="Segoe UI"/>
         </w:rPr>
-        <w:t>Tables where joins are common on a specific key (e.g., CustomerID, ProductID).</w:t>
+        <w:t xml:space="preserve">Tables where joins are common on a specific key (e.g., CustomerID, </w:t>
+      </w:r>
+      <w:proofErr w:type="spellStart"/>
+      <w:r>
+        <w:rPr>
+          <w:rFonts w:ascii="Segoe UI" w:hAnsi="Segoe UI" w:cs="Segoe UI"/>
+        </w:rPr>
+        <w:t>ProductID</w:t>
+      </w:r>
+      <w:proofErr w:type="spellEnd"/>
+      <w:r>
+        <w:rPr>
+          <w:rFonts w:ascii="Segoe UI" w:hAnsi="Segoe UI" w:cs="Segoe UI"/>
+        </w:rPr>
+        <w:t>).</w:t>
       </w:r>
     </w:p>
     <w:p>
@@ -7835,7 +7915,7 @@
                     </pic:cNvPicPr>
                   </pic:nvPicPr>
                   <pic:blipFill>
-                    <a:blip r:embed="rId15">
+                    <a:blip r:embed="rId14">
                       <a:extLst>
                         <a:ext uri="{28A0092B-C50C-407E-A947-70E740481C1C}">
                           <a14:useLocalDpi xmlns:a14="http://schemas.microsoft.com/office/drawing/2010/main" val="0"/>
@@ -9572,7 +9652,35 @@
               <w:rPr>
                 <w:rFonts w:ascii="Segoe UI" w:hAnsi="Segoe UI" w:cs="Segoe UI"/>
               </w:rPr>
-              <w:t>CREATE TABLE Sales (col1 INT, col2 VARCHAR(50)) WITH (DISTRIBUTION = HASH(col1));</w:t>
+              <w:t xml:space="preserve">CREATE TABLE Sales (col1 INT, col2 </w:t>
+            </w:r>
+            <w:proofErr w:type="gramStart"/>
+            <w:r>
+              <w:rPr>
+                <w:rFonts w:ascii="Segoe UI" w:hAnsi="Segoe UI" w:cs="Segoe UI"/>
+              </w:rPr>
+              <w:t>VARCHAR(</w:t>
+            </w:r>
+            <w:proofErr w:type="gramEnd"/>
+            <w:r>
+              <w:rPr>
+                <w:rFonts w:ascii="Segoe UI" w:hAnsi="Segoe UI" w:cs="Segoe UI"/>
+              </w:rPr>
+              <w:t xml:space="preserve">50)) WITH (DISTRIBUTION = </w:t>
+            </w:r>
+            <w:proofErr w:type="gramStart"/>
+            <w:r>
+              <w:rPr>
+                <w:rFonts w:ascii="Segoe UI" w:hAnsi="Segoe UI" w:cs="Segoe UI"/>
+              </w:rPr>
+              <w:t>HASH(</w:t>
+            </w:r>
+            <w:proofErr w:type="gramEnd"/>
+            <w:r>
+              <w:rPr>
+                <w:rFonts w:ascii="Segoe UI" w:hAnsi="Segoe UI" w:cs="Segoe UI"/>
+              </w:rPr>
+              <w:t>col1));</w:t>
             </w:r>
           </w:p>
         </w:tc>
@@ -9594,7 +9702,63 @@
               <w:rPr>
                 <w:rFonts w:ascii="Segoe UI" w:hAnsi="Segoe UI" w:cs="Segoe UI"/>
               </w:rPr>
-              <w:t>CREATE EXTERNAL TABLE Sales_ext (col1 INT, col2 VARCHAR(50)) WITH (LOCATION='/raw/sales/', DATA_SOURCE=MyDataLake, FILE_FORMAT=ParquetFormat);</w:t>
+              <w:t xml:space="preserve">CREATE EXTERNAL TABLE </w:t>
+            </w:r>
+            <w:proofErr w:type="spellStart"/>
+            <w:r>
+              <w:rPr>
+                <w:rFonts w:ascii="Segoe UI" w:hAnsi="Segoe UI" w:cs="Segoe UI"/>
+              </w:rPr>
+              <w:t>Sales_ext</w:t>
+            </w:r>
+            <w:proofErr w:type="spellEnd"/>
+            <w:r>
+              <w:rPr>
+                <w:rFonts w:ascii="Segoe UI" w:hAnsi="Segoe UI" w:cs="Segoe UI"/>
+              </w:rPr>
+              <w:t xml:space="preserve"> (col1 INT, col2 </w:t>
+            </w:r>
+            <w:proofErr w:type="gramStart"/>
+            <w:r>
+              <w:rPr>
+                <w:rFonts w:ascii="Segoe UI" w:hAnsi="Segoe UI" w:cs="Segoe UI"/>
+              </w:rPr>
+              <w:t>VARCHAR(</w:t>
+            </w:r>
+            <w:proofErr w:type="gramEnd"/>
+            <w:r>
+              <w:rPr>
+                <w:rFonts w:ascii="Segoe UI" w:hAnsi="Segoe UI" w:cs="Segoe UI"/>
+              </w:rPr>
+              <w:t>50)) WITH (LOCATION='/raw/sales/', DATA_SOURCE=</w:t>
+            </w:r>
+            <w:proofErr w:type="spellStart"/>
+            <w:r>
+              <w:rPr>
+                <w:rFonts w:ascii="Segoe UI" w:hAnsi="Segoe UI" w:cs="Segoe UI"/>
+              </w:rPr>
+              <w:t>MyDataLake</w:t>
+            </w:r>
+            <w:proofErr w:type="spellEnd"/>
+            <w:r>
+              <w:rPr>
+                <w:rFonts w:ascii="Segoe UI" w:hAnsi="Segoe UI" w:cs="Segoe UI"/>
+              </w:rPr>
+              <w:t>, FILE_FORMAT=</w:t>
+            </w:r>
+            <w:proofErr w:type="spellStart"/>
+            <w:r>
+              <w:rPr>
+                <w:rFonts w:ascii="Segoe UI" w:hAnsi="Segoe UI" w:cs="Segoe UI"/>
+              </w:rPr>
+              <w:t>ParquetFormat</w:t>
+            </w:r>
+            <w:proofErr w:type="spellEnd"/>
+            <w:r>
+              <w:rPr>
+                <w:rFonts w:ascii="Segoe UI" w:hAnsi="Segoe UI" w:cs="Segoe UI"/>
+              </w:rPr>
+              <w:t>);</w:t>
             </w:r>
           </w:p>
         </w:tc>
@@ -9844,7 +10008,10 @@
       </w:pPr>
       <w:r>
         <w:lastRenderedPageBreak/>
-        <w:t>Create a Dedicated SQL POOL</w:t>
+        <w:t xml:space="preserve">Work in </w:t>
+      </w:r>
+      <w:r>
+        <w:t>Dedicated SQL POOL</w:t>
       </w:r>
     </w:p>
     <w:p>
@@ -9909,7 +10076,10 @@
         <w:pStyle w:val="Heading1"/>
       </w:pPr>
       <w:r>
-        <w:t>Create a Serverless SQL POOL</w:t>
+        <w:t>Work in</w:t>
+      </w:r>
+      <w:r>
+        <w:t xml:space="preserve"> Serverless SQL POOL</w:t>
       </w:r>
     </w:p>
     <w:p>
@@ -9973,7 +10143,7 @@
           <w:noProof/>
         </w:rPr>
         <w:drawing>
-          <wp:inline distT="0" distB="0" distL="0" distR="0" wp14:anchorId="06FE342C" wp14:editId="52D5B6BD">
+          <wp:inline distT="0" distB="0" distL="0" distR="0" wp14:anchorId="06FE342C" wp14:editId="7CA1661A">
             <wp:extent cx="5325110" cy="2265182"/>
             <wp:effectExtent l="0" t="0" r="8890" b="1905"/>
             <wp:docPr id="1021144146" name="Picture 1"/>
@@ -9990,7 +10160,7 @@
                     </pic:cNvPicPr>
                   </pic:nvPicPr>
                   <pic:blipFill>
-                    <a:blip r:embed="rId16" cstate="print">
+                    <a:blip r:embed="rId15" cstate="print">
                       <a:extLst>
                         <a:ext uri="{28A0092B-C50C-407E-A947-70E740481C1C}">
                           <a14:useLocalDpi xmlns:a14="http://schemas.microsoft.com/office/drawing/2010/main" val="0"/>
@@ -10115,7 +10285,7 @@
                     <pic:cNvPicPr/>
                   </pic:nvPicPr>
                   <pic:blipFill>
-                    <a:blip r:embed="rId17"/>
+                    <a:blip r:embed="rId16"/>
                     <a:stretch>
                       <a:fillRect/>
                     </a:stretch>
@@ -10145,6 +10315,8 @@
         </w:numPr>
         <w:rPr>
           <w:rFonts w:ascii="Segoe UI" w:hAnsi="Segoe UI" w:cs="Segoe UI"/>
+          <w:b/>
+          <w:bCs/>
           <w:sz w:val="22"/>
           <w:szCs w:val="22"/>
         </w:rPr>
@@ -10156,7 +10328,17 @@
           <w:szCs w:val="22"/>
         </w:rPr>
         <w:lastRenderedPageBreak/>
-        <w:t>Create External Data Source</w:t>
+        <w:t xml:space="preserve">Create </w:t>
+      </w:r>
+      <w:r>
+        <w:rPr>
+          <w:rFonts w:ascii="Segoe UI" w:hAnsi="Segoe UI" w:cs="Segoe UI"/>
+          <w:b/>
+          <w:bCs/>
+          <w:sz w:val="22"/>
+          <w:szCs w:val="22"/>
+        </w:rPr>
+        <w:t>External Data Source</w:t>
       </w:r>
     </w:p>
     <w:p>
@@ -10200,7 +10382,35 @@
           <w:sz w:val="22"/>
           <w:szCs w:val="22"/>
         </w:rPr>
-        <w:t>Create external file format to create table.</w:t>
+        <w:t xml:space="preserve">Create </w:t>
+      </w:r>
+      <w:r>
+        <w:rPr>
+          <w:rFonts w:ascii="Segoe UI" w:hAnsi="Segoe UI" w:cs="Segoe UI"/>
+          <w:b/>
+          <w:bCs/>
+          <w:sz w:val="22"/>
+          <w:szCs w:val="22"/>
+        </w:rPr>
+        <w:t>E</w:t>
+      </w:r>
+      <w:r>
+        <w:rPr>
+          <w:rFonts w:ascii="Segoe UI" w:hAnsi="Segoe UI" w:cs="Segoe UI"/>
+          <w:b/>
+          <w:bCs/>
+          <w:sz w:val="22"/>
+          <w:szCs w:val="22"/>
+        </w:rPr>
+        <w:t>xternal file format</w:t>
+      </w:r>
+      <w:r>
+        <w:rPr>
+          <w:rFonts w:ascii="Segoe UI" w:hAnsi="Segoe UI" w:cs="Segoe UI"/>
+          <w:sz w:val="22"/>
+          <w:szCs w:val="22"/>
+        </w:rPr>
+        <w:t xml:space="preserve"> to create table.</w:t>
       </w:r>
     </w:p>
     <w:p>
@@ -10227,7 +10437,23 @@
     </w:p>
     <w:p>
       <w:pPr>
-        <w:pStyle w:val="ListParagraph"/>
+        <w:pStyle w:val="Heading1"/>
+      </w:pPr>
+      <w:r>
+        <w:t xml:space="preserve">CETAS (Copy External Table </w:t>
+      </w:r>
+      <w:proofErr w:type="gramStart"/>
+      <w:r>
+        <w:t>As</w:t>
+      </w:r>
+      <w:proofErr w:type="gramEnd"/>
+      <w:r>
+        <w:t xml:space="preserve"> Select)</w:t>
+      </w:r>
+    </w:p>
+    <w:p/>
+    <w:p>
+      <w:pPr>
         <w:jc w:val="both"/>
         <w:rPr>
           <w:rFonts w:ascii="Segoe UI" w:hAnsi="Segoe UI" w:cs="Segoe UI"/>

</xml_diff>